<commit_message>
roach 2 manufacture updated
</commit_message>
<xml_diff>
--- a/roach_2_manufacture/Readme.docx
+++ b/roach_2_manufacture/Readme.docx
@@ -9,11 +9,73 @@
     </w:p>
     <w:p>
       <w:r>
-        <w:t>The manufacturing pack consists of x folders</w:t>
+        <w:t xml:space="preserve">The </w:t>
+      </w:r>
+      <w:r>
+        <w:t>manufacturing pack consists of 4</w:t>
       </w:r>
       <w:bookmarkStart w:id="0" w:name="_GoBack"/>
       <w:bookmarkEnd w:id="0"/>
-    </w:p>
+      <w:r>
+        <w:t xml:space="preserve"> folders</w:t>
+      </w:r>
+      <w:r>
+        <w:t>:</w:t>
+      </w:r>
+    </w:p>
+    <w:p>
+      <w:proofErr w:type="spellStart"/>
+      <w:proofErr w:type="gramStart"/>
+      <w:r>
+        <w:t>dcoumentation</w:t>
+      </w:r>
+      <w:proofErr w:type="spellEnd"/>
+      <w:proofErr w:type="gramEnd"/>
+      <w:r>
+        <w:t xml:space="preserve"> – Drawings and Information</w:t>
+      </w:r>
+    </w:p>
+    <w:p>
+      <w:proofErr w:type="spellStart"/>
+      <w:proofErr w:type="gramStart"/>
+      <w:r>
+        <w:t>dxf</w:t>
+      </w:r>
+      <w:proofErr w:type="spellEnd"/>
+      <w:proofErr w:type="gramEnd"/>
+      <w:r>
+        <w:t xml:space="preserve"> – </w:t>
+      </w:r>
+      <w:proofErr w:type="spellStart"/>
+      <w:r>
+        <w:t>Autocad</w:t>
+      </w:r>
+      <w:proofErr w:type="spellEnd"/>
+      <w:r>
+        <w:t xml:space="preserve"> 2d files</w:t>
+      </w:r>
+    </w:p>
+    <w:p>
+      <w:proofErr w:type="gramStart"/>
+      <w:r>
+        <w:t>silkscreens</w:t>
+      </w:r>
+      <w:proofErr w:type="gramEnd"/>
+      <w:r>
+        <w:t xml:space="preserve"> – Silkscreens for the front panel, back panels and back</w:t>
+      </w:r>
+    </w:p>
+    <w:p>
+      <w:proofErr w:type="spellStart"/>
+      <w:r>
+        <w:t>stp_files</w:t>
+      </w:r>
+      <w:proofErr w:type="spellEnd"/>
+      <w:r>
+        <w:t xml:space="preserve"> – 3D Step Files</w:t>
+      </w:r>
+    </w:p>
+    <w:p/>
     <w:p>
       <w:r>
         <w:t>A single ROACH 2 Enclosure consists of:</w:t>
@@ -36,7 +98,13 @@
     </w:p>
     <w:p>
       <w:r>
-        <w:t xml:space="preserve">  X BACK PANEL</w:t>
+        <w:t>2</w:t>
+      </w:r>
+      <w:r>
+        <w:t xml:space="preserve"> X BACK PANEL</w:t>
+      </w:r>
+      <w:r>
+        <w:t>, blanks by default</w:t>
       </w:r>
     </w:p>
     <w:p/>
@@ -56,7 +124,7 @@
         <w:t>anodis</w:t>
       </w:r>
       <w:r>
-        <w:t>ed finished</w:t>
+        <w:t>ed finish.</w:t>
       </w:r>
     </w:p>
     <w:sectPr>

</xml_diff>